<commit_message>
Aggiunti procedimenti per il calcolo della VPD dai dati di scenari futuri di Tmax e Tmin
</commit_message>
<xml_diff>
--- a/docs/Formulas_to_compute_VPD.docx
+++ b/docs/Formulas_to_compute_VPD.docx
@@ -1829,6 +1829,1204 @@
         </w:rPr>
       </w:pPr>
     </w:p>
+    <w:p>
+      <w:pPr>
+        <w:pStyle w:val="Paragrafoelenco"/>
+        <w:rPr>
+          <w:b/>
+          <w:noProof/>
+          <w:sz w:val="28"/>
+          <w:szCs w:val="28"/>
+          <w:lang w:val="it-IT" w:eastAsia="it-IT"/>
+        </w:rPr>
+      </w:pPr>
+    </w:p>
+    <w:p>
+      <w:pPr>
+        <w:spacing w:after="0" w:line="240" w:lineRule="auto"/>
+        <w:rPr>
+          <w:b/>
+          <w:noProof/>
+          <w:sz w:val="28"/>
+          <w:szCs w:val="28"/>
+          <w:lang w:eastAsia="it-IT"/>
+        </w:rPr>
+      </w:pPr>
+      <w:r>
+        <w:rPr>
+          <w:b/>
+          <w:noProof/>
+          <w:sz w:val="28"/>
+          <w:szCs w:val="28"/>
+          <w:lang w:eastAsia="it-IT"/>
+        </w:rPr>
+        <w:br w:type="page"/>
+      </w:r>
+    </w:p>
+    <w:p>
+      <w:pPr>
+        <w:pStyle w:val="Paragrafoelenco"/>
+        <w:rPr>
+          <w:b/>
+          <w:noProof/>
+          <w:sz w:val="28"/>
+          <w:szCs w:val="28"/>
+          <w:lang w:val="it-IT" w:eastAsia="it-IT"/>
+        </w:rPr>
+      </w:pPr>
+    </w:p>
+    <w:p>
+      <w:pPr>
+        <w:jc w:val="center"/>
+        <w:rPr>
+          <w:b/>
+          <w:noProof/>
+          <w:sz w:val="144"/>
+          <w:szCs w:val="144"/>
+        </w:rPr>
+      </w:pPr>
+      <w:r>
+        <w:rPr>
+          <w:b/>
+          <w:noProof/>
+          <w:sz w:val="144"/>
+          <w:szCs w:val="144"/>
+        </w:rPr>
+        <w:t>CALCOLO VPD dai dati futuristici</w:t>
+      </w:r>
+      <w:r>
+        <w:rPr>
+          <w:b/>
+          <w:noProof/>
+          <w:sz w:val="144"/>
+          <w:szCs w:val="144"/>
+        </w:rPr>
+        <w:t>(scenari)</w:t>
+      </w:r>
+      <w:r>
+        <w:rPr>
+          <w:b/>
+          <w:noProof/>
+          <w:sz w:val="144"/>
+          <w:szCs w:val="144"/>
+        </w:rPr>
+        <w:t xml:space="preserve"> di T(a)min e T(a)max</w:t>
+      </w:r>
+    </w:p>
+    <w:p>
+      <w:pPr>
+        <w:jc w:val="center"/>
+        <w:rPr>
+          <w:b/>
+          <w:noProof/>
+          <w:sz w:val="144"/>
+          <w:szCs w:val="144"/>
+        </w:rPr>
+      </w:pPr>
+    </w:p>
+    <w:p>
+      <w:pPr>
+        <w:jc w:val="center"/>
+        <w:rPr>
+          <w:b/>
+          <w:noProof/>
+          <w:sz w:val="144"/>
+          <w:szCs w:val="144"/>
+        </w:rPr>
+      </w:pPr>
+    </w:p>
+    <w:p>
+      <w:pPr>
+        <w:pStyle w:val="Paragrafoelenco"/>
+        <w:numPr>
+          <w:ilvl w:val="0"/>
+          <w:numId w:val="11"/>
+        </w:numPr>
+        <w:rPr>
+          <w:b/>
+          <w:noProof/>
+          <w:sz w:val="32"/>
+          <w:szCs w:val="32"/>
+          <w:lang w:eastAsia="it-IT"/>
+        </w:rPr>
+      </w:pPr>
+      <w:r>
+        <w:rPr>
+          <w:b/>
+          <w:noProof/>
+          <w:sz w:val="28"/>
+          <w:szCs w:val="28"/>
+          <w:lang w:eastAsia="it-IT"/>
+        </w:rPr>
+        <w:t xml:space="preserve">T(a)min = </w:t>
+      </w:r>
+      <w:r>
+        <w:rPr>
+          <w:b/>
+          <w:noProof/>
+          <w:sz w:val="32"/>
+          <w:szCs w:val="32"/>
+          <w:lang w:eastAsia="it-IT"/>
+        </w:rPr>
+        <w:t>m * (Z+2) + T(o)min</w:t>
+      </w:r>
+    </w:p>
+    <w:p>
+      <w:pPr>
+        <w:pStyle w:val="Paragrafoelenco"/>
+        <w:numPr>
+          <w:ilvl w:val="2"/>
+          <w:numId w:val="10"/>
+        </w:numPr>
+        <w:rPr>
+          <w:noProof/>
+          <w:sz w:val="28"/>
+          <w:szCs w:val="28"/>
+          <w:lang w:val="it-IT" w:eastAsia="it-IT"/>
+        </w:rPr>
+      </w:pPr>
+      <w:r>
+        <w:rPr>
+          <w:noProof/>
+          <w:sz w:val="28"/>
+          <w:szCs w:val="28"/>
+          <w:lang w:val="it-IT" w:eastAsia="it-IT"/>
+        </w:rPr>
+        <w:t>M= -0.0064</w:t>
+      </w:r>
+    </w:p>
+    <w:p>
+      <w:pPr>
+        <w:pStyle w:val="Paragrafoelenco"/>
+        <w:numPr>
+          <w:ilvl w:val="2"/>
+          <w:numId w:val="10"/>
+        </w:numPr>
+        <w:rPr>
+          <w:noProof/>
+          <w:sz w:val="28"/>
+          <w:szCs w:val="28"/>
+          <w:lang w:val="it-IT" w:eastAsia="it-IT"/>
+        </w:rPr>
+      </w:pPr>
+      <w:r>
+        <w:rPr>
+          <w:noProof/>
+          <w:sz w:val="28"/>
+          <w:szCs w:val="28"/>
+          <w:lang w:val="it-IT" w:eastAsia="it-IT"/>
+        </w:rPr>
+        <w:t>Z = valore nell’immaigne ASTER (DEM o DTM)</w:t>
+      </w:r>
+    </w:p>
+    <w:p>
+      <w:pPr>
+        <w:pStyle w:val="Paragrafoelenco"/>
+        <w:numPr>
+          <w:ilvl w:val="2"/>
+          <w:numId w:val="10"/>
+        </w:numPr>
+        <w:rPr>
+          <w:noProof/>
+          <w:sz w:val="28"/>
+          <w:szCs w:val="28"/>
+          <w:lang w:val="it-IT" w:eastAsia="it-IT"/>
+        </w:rPr>
+      </w:pPr>
+      <w:r>
+        <w:rPr>
+          <w:noProof/>
+          <w:sz w:val="28"/>
+          <w:szCs w:val="28"/>
+          <w:lang w:val="it-IT" w:eastAsia="it-IT"/>
+        </w:rPr>
+        <w:t>T</w:t>
+      </w:r>
+      <w:r>
+        <w:rPr>
+          <w:noProof/>
+          <w:sz w:val="28"/>
+          <w:szCs w:val="28"/>
+          <w:lang w:val="it-IT" w:eastAsia="it-IT"/>
+        </w:rPr>
+        <w:t>(</w:t>
+      </w:r>
+      <w:r>
+        <w:rPr>
+          <w:noProof/>
+          <w:sz w:val="28"/>
+          <w:szCs w:val="28"/>
+          <w:lang w:val="it-IT" w:eastAsia="it-IT"/>
+        </w:rPr>
+        <w:t>o</w:t>
+      </w:r>
+      <w:r>
+        <w:rPr>
+          <w:noProof/>
+          <w:sz w:val="28"/>
+          <w:szCs w:val="28"/>
+          <w:lang w:val="it-IT" w:eastAsia="it-IT"/>
+        </w:rPr>
+        <w:t>)min</w:t>
+      </w:r>
+      <w:r>
+        <w:rPr>
+          <w:noProof/>
+          <w:sz w:val="28"/>
+          <w:szCs w:val="28"/>
+          <w:lang w:val="it-IT" w:eastAsia="it-IT"/>
+        </w:rPr>
+        <w:t xml:space="preserve"> = Temperatura </w:t>
+      </w:r>
+      <w:r>
+        <w:rPr>
+          <w:noProof/>
+          <w:sz w:val="28"/>
+          <w:szCs w:val="28"/>
+          <w:lang w:val="it-IT" w:eastAsia="it-IT"/>
+        </w:rPr>
+        <w:t>minima ottenuta dai dati degli scenari</w:t>
+      </w:r>
+    </w:p>
+    <w:p>
+      <w:pPr>
+        <w:pStyle w:val="Paragrafoelenco"/>
+        <w:rPr>
+          <w:b/>
+          <w:noProof/>
+          <w:sz w:val="28"/>
+          <w:szCs w:val="28"/>
+          <w:lang w:val="it-IT" w:eastAsia="it-IT"/>
+        </w:rPr>
+      </w:pPr>
+    </w:p>
+    <w:p>
+      <w:pPr>
+        <w:pStyle w:val="Paragrafoelenco"/>
+        <w:rPr>
+          <w:b/>
+          <w:noProof/>
+          <w:sz w:val="28"/>
+          <w:szCs w:val="28"/>
+          <w:lang w:val="it-IT" w:eastAsia="it-IT"/>
+        </w:rPr>
+      </w:pPr>
+    </w:p>
+    <w:p>
+      <w:pPr>
+        <w:pStyle w:val="Paragrafoelenco"/>
+        <w:numPr>
+          <w:ilvl w:val="0"/>
+          <w:numId w:val="11"/>
+        </w:numPr>
+        <w:rPr>
+          <w:b/>
+          <w:noProof/>
+          <w:sz w:val="32"/>
+          <w:szCs w:val="32"/>
+          <w:lang w:eastAsia="it-IT"/>
+        </w:rPr>
+      </w:pPr>
+      <w:r>
+        <w:rPr>
+          <w:b/>
+          <w:noProof/>
+          <w:sz w:val="28"/>
+          <w:szCs w:val="28"/>
+          <w:lang w:eastAsia="it-IT"/>
+        </w:rPr>
+        <w:t xml:space="preserve">T(a)max = </w:t>
+      </w:r>
+      <w:r>
+        <w:rPr>
+          <w:b/>
+          <w:noProof/>
+          <w:sz w:val="32"/>
+          <w:szCs w:val="32"/>
+          <w:lang w:eastAsia="it-IT"/>
+        </w:rPr>
+        <w:t>m * (Z+2) + T(o)max</w:t>
+      </w:r>
+    </w:p>
+    <w:p>
+      <w:pPr>
+        <w:pStyle w:val="Paragrafoelenco"/>
+        <w:numPr>
+          <w:ilvl w:val="2"/>
+          <w:numId w:val="10"/>
+        </w:numPr>
+        <w:rPr>
+          <w:noProof/>
+          <w:sz w:val="28"/>
+          <w:szCs w:val="28"/>
+          <w:lang w:val="it-IT" w:eastAsia="it-IT"/>
+        </w:rPr>
+      </w:pPr>
+      <w:r>
+        <w:rPr>
+          <w:noProof/>
+          <w:sz w:val="28"/>
+          <w:szCs w:val="28"/>
+          <w:lang w:val="it-IT" w:eastAsia="it-IT"/>
+        </w:rPr>
+        <w:t>M= -0.0064</w:t>
+      </w:r>
+    </w:p>
+    <w:p>
+      <w:pPr>
+        <w:pStyle w:val="Paragrafoelenco"/>
+        <w:numPr>
+          <w:ilvl w:val="2"/>
+          <w:numId w:val="10"/>
+        </w:numPr>
+        <w:rPr>
+          <w:noProof/>
+          <w:sz w:val="28"/>
+          <w:szCs w:val="28"/>
+          <w:lang w:val="it-IT" w:eastAsia="it-IT"/>
+        </w:rPr>
+      </w:pPr>
+      <w:r>
+        <w:rPr>
+          <w:noProof/>
+          <w:sz w:val="28"/>
+          <w:szCs w:val="28"/>
+          <w:lang w:val="it-IT" w:eastAsia="it-IT"/>
+        </w:rPr>
+        <w:t>Z = valore nell’immaigne ASTER (DEM o DTM)</w:t>
+      </w:r>
+    </w:p>
+    <w:p>
+      <w:pPr>
+        <w:pStyle w:val="Paragrafoelenco"/>
+        <w:numPr>
+          <w:ilvl w:val="2"/>
+          <w:numId w:val="10"/>
+        </w:numPr>
+        <w:rPr>
+          <w:noProof/>
+          <w:sz w:val="28"/>
+          <w:szCs w:val="28"/>
+          <w:lang w:val="it-IT" w:eastAsia="it-IT"/>
+        </w:rPr>
+      </w:pPr>
+      <w:r>
+        <w:rPr>
+          <w:noProof/>
+          <w:sz w:val="28"/>
+          <w:szCs w:val="28"/>
+          <w:lang w:val="it-IT" w:eastAsia="it-IT"/>
+        </w:rPr>
+        <w:t>T</w:t>
+      </w:r>
+      <w:r>
+        <w:rPr>
+          <w:noProof/>
+          <w:sz w:val="28"/>
+          <w:szCs w:val="28"/>
+          <w:lang w:val="it-IT" w:eastAsia="it-IT"/>
+        </w:rPr>
+        <w:t>(</w:t>
+      </w:r>
+      <w:r>
+        <w:rPr>
+          <w:noProof/>
+          <w:sz w:val="28"/>
+          <w:szCs w:val="28"/>
+          <w:lang w:val="it-IT" w:eastAsia="it-IT"/>
+        </w:rPr>
+        <w:t>o</w:t>
+      </w:r>
+      <w:r>
+        <w:rPr>
+          <w:noProof/>
+          <w:sz w:val="28"/>
+          <w:szCs w:val="28"/>
+          <w:lang w:val="it-IT" w:eastAsia="it-IT"/>
+        </w:rPr>
+        <w:t>)max</w:t>
+      </w:r>
+      <w:r>
+        <w:rPr>
+          <w:noProof/>
+          <w:sz w:val="28"/>
+          <w:szCs w:val="28"/>
+          <w:lang w:val="it-IT" w:eastAsia="it-IT"/>
+        </w:rPr>
+        <w:t xml:space="preserve"> = Temperatura </w:t>
+      </w:r>
+      <w:r>
+        <w:rPr>
+          <w:noProof/>
+          <w:sz w:val="28"/>
+          <w:szCs w:val="28"/>
+          <w:lang w:val="it-IT" w:eastAsia="it-IT"/>
+        </w:rPr>
+        <w:t>massima ottenuta dai dati degli scenari</w:t>
+      </w:r>
+    </w:p>
+    <w:p>
+      <w:pPr>
+        <w:rPr>
+          <w:b/>
+          <w:noProof/>
+          <w:sz w:val="28"/>
+          <w:szCs w:val="28"/>
+          <w:lang w:eastAsia="it-IT"/>
+        </w:rPr>
+      </w:pPr>
+    </w:p>
+    <w:p>
+      <w:pPr>
+        <w:pStyle w:val="Paragrafoelenco"/>
+        <w:numPr>
+          <w:ilvl w:val="0"/>
+          <w:numId w:val="11"/>
+        </w:numPr>
+        <w:rPr>
+          <w:b/>
+          <w:noProof/>
+          <w:sz w:val="28"/>
+          <w:szCs w:val="28"/>
+          <w:lang w:eastAsia="it-IT"/>
+        </w:rPr>
+      </w:pPr>
+      <w:r>
+        <w:rPr>
+          <w:b/>
+          <w:noProof/>
+          <w:sz w:val="28"/>
+          <w:szCs w:val="28"/>
+          <w:lang w:eastAsia="it-IT"/>
+        </w:rPr>
+        <w:t xml:space="preserve">Calcolo </w:t>
+      </w:r>
+      <w:r>
+        <w:rPr>
+          <w:b/>
+          <w:noProof/>
+          <w:sz w:val="28"/>
+          <w:szCs w:val="28"/>
+          <w:lang w:eastAsia="it-IT"/>
+        </w:rPr>
+        <w:t>eT(a)m</w:t>
+      </w:r>
+      <w:r>
+        <w:rPr>
+          <w:b/>
+          <w:noProof/>
+          <w:sz w:val="28"/>
+          <w:szCs w:val="28"/>
+          <w:lang w:eastAsia="it-IT"/>
+        </w:rPr>
+        <w:t>in</w:t>
+      </w:r>
+      <w:r>
+        <w:rPr>
+          <w:b/>
+          <w:noProof/>
+          <w:sz w:val="28"/>
+          <w:szCs w:val="28"/>
+          <w:lang w:eastAsia="it-IT"/>
+        </w:rPr>
+        <w:t xml:space="preserve"> </w:t>
+      </w:r>
+      <w:r>
+        <w:rPr>
+          <w:b/>
+          <w:noProof/>
+          <w:sz w:val="28"/>
+          <w:szCs w:val="28"/>
+          <w:lang w:eastAsia="it-IT"/>
+        </w:rPr>
+        <w:t>ed eT(a)m</w:t>
+      </w:r>
+      <w:r>
+        <w:rPr>
+          <w:b/>
+          <w:noProof/>
+          <w:sz w:val="28"/>
+          <w:szCs w:val="28"/>
+          <w:lang w:eastAsia="it-IT"/>
+        </w:rPr>
+        <w:t>ax</w:t>
+      </w:r>
+    </w:p>
+    <w:p>
+      <w:pPr>
+        <w:pStyle w:val="Paragrafoelenco"/>
+        <w:rPr>
+          <w:b/>
+          <w:noProof/>
+          <w:sz w:val="28"/>
+          <w:szCs w:val="28"/>
+          <w:lang w:eastAsia="it-IT"/>
+        </w:rPr>
+      </w:pPr>
+    </w:p>
+    <w:p>
+      <w:pPr>
+        <w:pStyle w:val="Paragrafoelenco"/>
+        <w:rPr>
+          <w:b/>
+          <w:noProof/>
+          <w:sz w:val="28"/>
+          <w:szCs w:val="28"/>
+          <w:lang w:val="it-IT" w:eastAsia="it-IT"/>
+        </w:rPr>
+      </w:pPr>
+    </w:p>
+    <w:p>
+      <w:pPr>
+        <w:pStyle w:val="Paragrafoelenco"/>
+        <w:numPr>
+          <w:ilvl w:val="0"/>
+          <w:numId w:val="13"/>
+        </w:numPr>
+        <w:rPr>
+          <w:noProof/>
+          <w:sz w:val="28"/>
+          <w:szCs w:val="28"/>
+          <w:lang w:val="it-IT" w:eastAsia="it-IT"/>
+        </w:rPr>
+      </w:pPr>
+      <w:r>
+        <w:rPr>
+          <w:noProof/>
+          <w:sz w:val="28"/>
+          <w:szCs w:val="28"/>
+          <w:lang w:val="it-IT" w:eastAsia="it-IT"/>
+        </w:rPr>
+        <w:t>eT(a)min = 0.6108 * exp [(</w:t>
+      </w:r>
+      <w:r>
+        <w:rPr>
+          <w:noProof/>
+          <w:sz w:val="28"/>
+          <w:szCs w:val="28"/>
+          <w:highlight w:val="lightGray"/>
+          <w:lang w:val="it-IT" w:eastAsia="it-IT"/>
+        </w:rPr>
+        <w:t>17.27 * T(a)min</w:t>
+      </w:r>
+      <w:r>
+        <w:rPr>
+          <w:noProof/>
+          <w:sz w:val="28"/>
+          <w:szCs w:val="28"/>
+          <w:lang w:val="it-IT" w:eastAsia="it-IT"/>
+        </w:rPr>
+        <w:t>)/(</w:t>
+      </w:r>
+      <w:r>
+        <w:rPr>
+          <w:noProof/>
+          <w:sz w:val="28"/>
+          <w:szCs w:val="28"/>
+          <w:highlight w:val="yellow"/>
+          <w:lang w:val="it-IT" w:eastAsia="it-IT"/>
+        </w:rPr>
+        <w:t>237.3 + T(a)min</w:t>
+      </w:r>
+      <w:r>
+        <w:rPr>
+          <w:noProof/>
+          <w:sz w:val="28"/>
+          <w:szCs w:val="28"/>
+          <w:lang w:val="it-IT" w:eastAsia="it-IT"/>
+        </w:rPr>
+        <w:t>)]</w:t>
+      </w:r>
+    </w:p>
+    <w:p>
+      <w:pPr>
+        <w:pStyle w:val="Paragrafoelenco"/>
+        <w:rPr>
+          <w:b/>
+          <w:noProof/>
+          <w:sz w:val="28"/>
+          <w:szCs w:val="28"/>
+          <w:lang w:val="it-IT" w:eastAsia="it-IT"/>
+        </w:rPr>
+      </w:pPr>
+    </w:p>
+    <w:p>
+      <w:pPr>
+        <w:pStyle w:val="Paragrafoelenco"/>
+        <w:ind w:left="1980"/>
+        <w:rPr>
+          <w:noProof/>
+          <w:sz w:val="28"/>
+          <w:szCs w:val="28"/>
+          <w:lang w:val="it-IT" w:eastAsia="it-IT"/>
+        </w:rPr>
+      </w:pPr>
+      <w:r>
+        <w:rPr>
+          <w:noProof/>
+          <w:sz w:val="28"/>
+          <w:szCs w:val="28"/>
+          <w:lang w:val="it-IT" w:eastAsia="it-IT"/>
+        </w:rPr>
+        <w:t>(sostituendo T(a)min con la formula ottenuta in 1)</w:t>
+      </w:r>
+    </w:p>
+    <w:p>
+      <w:pPr>
+        <w:pStyle w:val="Paragrafoelenco"/>
+        <w:ind w:left="1980"/>
+        <w:rPr>
+          <w:b/>
+          <w:noProof/>
+          <w:sz w:val="28"/>
+          <w:szCs w:val="28"/>
+          <w:lang w:val="it-IT" w:eastAsia="it-IT"/>
+        </w:rPr>
+      </w:pPr>
+      <w:r>
+        <w:rPr>
+          <w:b/>
+          <w:noProof/>
+          <w:sz w:val="28"/>
+          <w:szCs w:val="28"/>
+          <w:lang w:val="it-IT" w:eastAsia="it-IT"/>
+        </w:rPr>
+        <w:t>eT(a)min = 0.6108 * exp[(</w:t>
+      </w:r>
+      <w:r>
+        <w:rPr>
+          <w:b/>
+          <w:noProof/>
+          <w:sz w:val="28"/>
+          <w:szCs w:val="28"/>
+          <w:highlight w:val="lightGray"/>
+          <w:lang w:val="it-IT" w:eastAsia="it-IT"/>
+        </w:rPr>
+        <w:t>17.27 *(-0.0064*(Z+2) + T(o)max</w:t>
+      </w:r>
+      <w:r>
+        <w:rPr>
+          <w:b/>
+          <w:noProof/>
+          <w:sz w:val="28"/>
+          <w:szCs w:val="28"/>
+          <w:lang w:val="it-IT" w:eastAsia="it-IT"/>
+        </w:rPr>
+        <w:t>))/(</w:t>
+      </w:r>
+      <w:r>
+        <w:rPr>
+          <w:b/>
+          <w:noProof/>
+          <w:sz w:val="28"/>
+          <w:szCs w:val="28"/>
+          <w:highlight w:val="yellow"/>
+          <w:lang w:val="it-IT" w:eastAsia="it-IT"/>
+        </w:rPr>
+        <w:t>273.3 + (-0.0064*(Z+2) + T(o)max</w:t>
+      </w:r>
+      <w:r>
+        <w:rPr>
+          <w:b/>
+          <w:noProof/>
+          <w:sz w:val="28"/>
+          <w:szCs w:val="28"/>
+          <w:lang w:val="it-IT" w:eastAsia="it-IT"/>
+        </w:rPr>
+        <w:t>)))]</w:t>
+      </w:r>
+    </w:p>
+    <w:p>
+      <w:pPr>
+        <w:pStyle w:val="Paragrafoelenco"/>
+        <w:ind w:left="1980"/>
+        <w:rPr>
+          <w:b/>
+          <w:noProof/>
+          <w:sz w:val="28"/>
+          <w:szCs w:val="28"/>
+          <w:lang w:val="it-IT" w:eastAsia="it-IT"/>
+        </w:rPr>
+      </w:pPr>
+    </w:p>
+    <w:p>
+      <w:pPr>
+        <w:pStyle w:val="Paragrafoelenco"/>
+        <w:ind w:left="1980"/>
+        <w:rPr>
+          <w:b/>
+          <w:noProof/>
+          <w:sz w:val="28"/>
+          <w:szCs w:val="28"/>
+          <w:lang w:val="it-IT" w:eastAsia="it-IT"/>
+        </w:rPr>
+      </w:pPr>
+    </w:p>
+    <w:p>
+      <w:pPr>
+        <w:pStyle w:val="Paragrafoelenco"/>
+        <w:numPr>
+          <w:ilvl w:val="0"/>
+          <w:numId w:val="13"/>
+        </w:numPr>
+        <w:rPr>
+          <w:noProof/>
+          <w:sz w:val="28"/>
+          <w:szCs w:val="28"/>
+          <w:lang w:val="it-IT" w:eastAsia="it-IT"/>
+        </w:rPr>
+      </w:pPr>
+      <w:r>
+        <w:rPr>
+          <w:noProof/>
+          <w:sz w:val="28"/>
+          <w:szCs w:val="28"/>
+          <w:lang w:val="it-IT" w:eastAsia="it-IT"/>
+        </w:rPr>
+        <w:t>eT(a)max = 0.6108 * exp [(</w:t>
+      </w:r>
+      <w:r>
+        <w:rPr>
+          <w:noProof/>
+          <w:sz w:val="28"/>
+          <w:szCs w:val="28"/>
+          <w:highlight w:val="green"/>
+          <w:lang w:val="it-IT" w:eastAsia="it-IT"/>
+        </w:rPr>
+        <w:t>17.27 * T(a)max</w:t>
+      </w:r>
+      <w:r>
+        <w:rPr>
+          <w:noProof/>
+          <w:sz w:val="28"/>
+          <w:szCs w:val="28"/>
+          <w:lang w:val="it-IT" w:eastAsia="it-IT"/>
+        </w:rPr>
+        <w:t>)/(</w:t>
+      </w:r>
+      <w:r>
+        <w:rPr>
+          <w:noProof/>
+          <w:sz w:val="28"/>
+          <w:szCs w:val="28"/>
+          <w:highlight w:val="cyan"/>
+          <w:lang w:val="it-IT" w:eastAsia="it-IT"/>
+        </w:rPr>
+        <w:t>237.3 + T(a)max</w:t>
+      </w:r>
+      <w:r>
+        <w:rPr>
+          <w:noProof/>
+          <w:sz w:val="28"/>
+          <w:szCs w:val="28"/>
+          <w:lang w:val="it-IT" w:eastAsia="it-IT"/>
+        </w:rPr>
+        <w:t>)]</w:t>
+      </w:r>
+    </w:p>
+    <w:p>
+      <w:pPr>
+        <w:pStyle w:val="Paragrafoelenco"/>
+        <w:rPr>
+          <w:b/>
+          <w:noProof/>
+          <w:sz w:val="28"/>
+          <w:szCs w:val="28"/>
+          <w:lang w:val="it-IT" w:eastAsia="it-IT"/>
+        </w:rPr>
+      </w:pPr>
+    </w:p>
+    <w:p>
+      <w:pPr>
+        <w:pStyle w:val="Paragrafoelenco"/>
+        <w:ind w:left="1980"/>
+        <w:rPr>
+          <w:noProof/>
+          <w:sz w:val="28"/>
+          <w:szCs w:val="28"/>
+          <w:lang w:val="it-IT" w:eastAsia="it-IT"/>
+        </w:rPr>
+      </w:pPr>
+      <w:r>
+        <w:rPr>
+          <w:noProof/>
+          <w:sz w:val="28"/>
+          <w:szCs w:val="28"/>
+          <w:lang w:val="it-IT" w:eastAsia="it-IT"/>
+        </w:rPr>
+        <w:t>(sostituendo T(a)m</w:t>
+      </w:r>
+      <w:r>
+        <w:rPr>
+          <w:noProof/>
+          <w:sz w:val="28"/>
+          <w:szCs w:val="28"/>
+          <w:lang w:val="it-IT" w:eastAsia="it-IT"/>
+        </w:rPr>
+        <w:t>ax</w:t>
+      </w:r>
+      <w:r>
+        <w:rPr>
+          <w:noProof/>
+          <w:sz w:val="28"/>
+          <w:szCs w:val="28"/>
+          <w:lang w:val="it-IT" w:eastAsia="it-IT"/>
+        </w:rPr>
+        <w:t xml:space="preserve"> con la formula ottenuta in </w:t>
+      </w:r>
+      <w:r>
+        <w:rPr>
+          <w:noProof/>
+          <w:sz w:val="28"/>
+          <w:szCs w:val="28"/>
+          <w:lang w:val="it-IT" w:eastAsia="it-IT"/>
+        </w:rPr>
+        <w:t>2</w:t>
+      </w:r>
+      <w:r>
+        <w:rPr>
+          <w:noProof/>
+          <w:sz w:val="28"/>
+          <w:szCs w:val="28"/>
+          <w:lang w:val="it-IT" w:eastAsia="it-IT"/>
+        </w:rPr>
+        <w:t>)</w:t>
+      </w:r>
+    </w:p>
+    <w:p>
+      <w:pPr>
+        <w:pStyle w:val="Paragrafoelenco"/>
+        <w:ind w:left="1980"/>
+        <w:rPr>
+          <w:b/>
+          <w:noProof/>
+          <w:sz w:val="28"/>
+          <w:szCs w:val="28"/>
+          <w:lang w:val="it-IT" w:eastAsia="it-IT"/>
+        </w:rPr>
+      </w:pPr>
+      <w:r>
+        <w:rPr>
+          <w:b/>
+          <w:noProof/>
+          <w:sz w:val="28"/>
+          <w:szCs w:val="28"/>
+          <w:lang w:val="it-IT" w:eastAsia="it-IT"/>
+        </w:rPr>
+        <w:t>eT(a)max = 0.6108 * exp[(</w:t>
+      </w:r>
+      <w:r>
+        <w:rPr>
+          <w:b/>
+          <w:noProof/>
+          <w:sz w:val="28"/>
+          <w:szCs w:val="28"/>
+          <w:highlight w:val="green"/>
+          <w:lang w:val="it-IT" w:eastAsia="it-IT"/>
+        </w:rPr>
+        <w:t>17.27 *(-0.0064*(Z+2) + T(o)max)</w:t>
+      </w:r>
+      <w:r>
+        <w:rPr>
+          <w:b/>
+          <w:noProof/>
+          <w:sz w:val="28"/>
+          <w:szCs w:val="28"/>
+          <w:lang w:val="it-IT" w:eastAsia="it-IT"/>
+        </w:rPr>
+        <w:t>)/(</w:t>
+      </w:r>
+      <w:r>
+        <w:rPr>
+          <w:b/>
+          <w:noProof/>
+          <w:sz w:val="28"/>
+          <w:szCs w:val="28"/>
+          <w:highlight w:val="cyan"/>
+          <w:lang w:val="it-IT" w:eastAsia="it-IT"/>
+        </w:rPr>
+        <w:t>273.3 + (-0.0064*(Z+2) + T(o)max</w:t>
+      </w:r>
+      <w:r>
+        <w:rPr>
+          <w:b/>
+          <w:noProof/>
+          <w:sz w:val="28"/>
+          <w:szCs w:val="28"/>
+          <w:lang w:val="it-IT" w:eastAsia="it-IT"/>
+        </w:rPr>
+        <w:t>)))]</w:t>
+      </w:r>
+    </w:p>
+    <w:p>
+      <w:pPr>
+        <w:pStyle w:val="Paragrafoelenco"/>
+        <w:rPr>
+          <w:b/>
+          <w:noProof/>
+          <w:sz w:val="28"/>
+          <w:szCs w:val="28"/>
+          <w:lang w:val="it-IT" w:eastAsia="it-IT"/>
+        </w:rPr>
+      </w:pPr>
+    </w:p>
+    <w:p>
+      <w:pPr>
+        <w:pStyle w:val="Paragrafoelenco"/>
+        <w:numPr>
+          <w:ilvl w:val="0"/>
+          <w:numId w:val="11"/>
+        </w:numPr>
+        <w:rPr>
+          <w:b/>
+          <w:noProof/>
+          <w:sz w:val="28"/>
+          <w:szCs w:val="28"/>
+          <w:lang w:val="it-IT" w:eastAsia="it-IT"/>
+        </w:rPr>
+      </w:pPr>
+      <w:r>
+        <w:rPr>
+          <w:b/>
+          <w:noProof/>
+          <w:sz w:val="28"/>
+          <w:szCs w:val="28"/>
+          <w:lang w:val="it-IT" w:eastAsia="it-IT"/>
+        </w:rPr>
+        <w:t>Calcolo e(s)</w:t>
+      </w:r>
+    </w:p>
+    <w:p>
+      <w:pPr>
+        <w:pStyle w:val="Paragrafoelenco"/>
+        <w:rPr>
+          <w:b/>
+          <w:noProof/>
+          <w:sz w:val="28"/>
+          <w:szCs w:val="28"/>
+          <w:lang w:val="it-IT" w:eastAsia="it-IT"/>
+        </w:rPr>
+      </w:pPr>
+    </w:p>
+    <w:p>
+      <w:pPr>
+        <w:pStyle w:val="Paragrafoelenco"/>
+        <w:ind w:left="1440"/>
+        <w:rPr>
+          <w:noProof/>
+          <w:sz w:val="28"/>
+          <w:szCs w:val="28"/>
+          <w:lang w:val="it-IT" w:eastAsia="it-IT"/>
+        </w:rPr>
+      </w:pPr>
+      <w:r>
+        <w:rPr>
+          <w:noProof/>
+          <w:sz w:val="28"/>
+          <w:szCs w:val="28"/>
+          <w:lang w:val="it-IT" w:eastAsia="it-IT"/>
+        </w:rPr>
+        <w:lastRenderedPageBreak/>
+        <w:t>e(s)= (</w:t>
+      </w:r>
+      <w:r>
+        <w:rPr>
+          <w:b/>
+          <w:noProof/>
+          <w:sz w:val="28"/>
+          <w:szCs w:val="28"/>
+          <w:lang w:val="it-IT" w:eastAsia="it-IT"/>
+        </w:rPr>
+        <w:t>eT(a)max</w:t>
+      </w:r>
+      <w:r>
+        <w:rPr>
+          <w:noProof/>
+          <w:sz w:val="28"/>
+          <w:szCs w:val="28"/>
+          <w:lang w:val="it-IT" w:eastAsia="it-IT"/>
+        </w:rPr>
+        <w:t xml:space="preserve"> + </w:t>
+      </w:r>
+      <w:r>
+        <w:rPr>
+          <w:b/>
+          <w:noProof/>
+          <w:sz w:val="28"/>
+          <w:szCs w:val="28"/>
+          <w:lang w:val="it-IT" w:eastAsia="it-IT"/>
+        </w:rPr>
+        <w:t>eT(a)min</w:t>
+      </w:r>
+      <w:r>
+        <w:rPr>
+          <w:noProof/>
+          <w:sz w:val="28"/>
+          <w:szCs w:val="28"/>
+          <w:lang w:val="it-IT" w:eastAsia="it-IT"/>
+        </w:rPr>
+        <w:t>) *0.5</w:t>
+      </w:r>
+    </w:p>
+    <w:p>
+      <w:pPr>
+        <w:rPr>
+          <w:b/>
+          <w:noProof/>
+          <w:sz w:val="28"/>
+          <w:szCs w:val="28"/>
+          <w:lang w:eastAsia="it-IT"/>
+        </w:rPr>
+      </w:pPr>
+    </w:p>
+    <w:p>
+      <w:pPr>
+        <w:pStyle w:val="Paragrafoelenco"/>
+        <w:numPr>
+          <w:ilvl w:val="0"/>
+          <w:numId w:val="11"/>
+        </w:numPr>
+        <w:rPr>
+          <w:b/>
+          <w:noProof/>
+          <w:sz w:val="28"/>
+          <w:szCs w:val="28"/>
+          <w:lang w:val="it-IT" w:eastAsia="it-IT"/>
+        </w:rPr>
+      </w:pPr>
+      <w:r>
+        <w:rPr>
+          <w:b/>
+          <w:noProof/>
+          <w:sz w:val="28"/>
+          <w:szCs w:val="28"/>
+          <w:lang w:val="it-IT" w:eastAsia="it-IT"/>
+        </w:rPr>
+        <w:t>Calcolo e(a)</w:t>
+      </w:r>
+    </w:p>
+    <w:p>
+      <w:pPr>
+        <w:ind w:left="360"/>
+        <w:rPr>
+          <w:b/>
+          <w:noProof/>
+          <w:sz w:val="28"/>
+          <w:szCs w:val="28"/>
+          <w:lang w:eastAsia="it-IT"/>
+        </w:rPr>
+      </w:pPr>
+    </w:p>
+    <w:p>
+      <w:pPr>
+        <w:pStyle w:val="Paragrafoelenco"/>
+        <w:ind w:left="1440"/>
+        <w:rPr>
+          <w:b/>
+          <w:noProof/>
+          <w:sz w:val="28"/>
+          <w:szCs w:val="28"/>
+          <w:lang w:val="it-IT" w:eastAsia="it-IT"/>
+        </w:rPr>
+      </w:pPr>
+      <w:r>
+        <w:rPr>
+          <w:b/>
+          <w:noProof/>
+          <w:sz w:val="28"/>
+          <w:szCs w:val="28"/>
+          <w:lang w:val="it-IT" w:eastAsia="it-IT"/>
+        </w:rPr>
+        <w:t>e(a)= eT(a)min</w:t>
+      </w:r>
+    </w:p>
+    <w:p>
+      <w:pPr>
+        <w:pStyle w:val="Paragrafoelenco"/>
+        <w:ind w:left="1440"/>
+        <w:rPr>
+          <w:b/>
+          <w:noProof/>
+          <w:sz w:val="28"/>
+          <w:szCs w:val="28"/>
+          <w:lang w:val="it-IT" w:eastAsia="it-IT"/>
+        </w:rPr>
+      </w:pPr>
+    </w:p>
+    <w:p>
+      <w:pPr>
+        <w:pStyle w:val="Paragrafoelenco"/>
+        <w:numPr>
+          <w:ilvl w:val="0"/>
+          <w:numId w:val="11"/>
+        </w:numPr>
+        <w:rPr>
+          <w:b/>
+          <w:noProof/>
+          <w:sz w:val="28"/>
+          <w:szCs w:val="28"/>
+          <w:lang w:eastAsia="it-IT"/>
+        </w:rPr>
+      </w:pPr>
+      <w:r>
+        <w:rPr>
+          <w:b/>
+          <w:noProof/>
+          <w:sz w:val="28"/>
+          <w:szCs w:val="28"/>
+          <w:lang w:eastAsia="it-IT"/>
+        </w:rPr>
+        <w:t>VPD</w:t>
+      </w:r>
+    </w:p>
+    <w:p>
+      <w:pPr>
+        <w:pStyle w:val="Paragrafoelenco"/>
+        <w:numPr>
+          <w:ilvl w:val="1"/>
+          <w:numId w:val="11"/>
+        </w:numPr>
+        <w:rPr>
+          <w:b/>
+          <w:noProof/>
+          <w:sz w:val="28"/>
+          <w:szCs w:val="28"/>
+          <w:lang w:eastAsia="it-IT"/>
+        </w:rPr>
+      </w:pPr>
+      <w:r>
+        <w:rPr>
+          <w:b/>
+          <w:noProof/>
+          <w:sz w:val="28"/>
+          <w:szCs w:val="28"/>
+          <w:lang w:eastAsia="it-IT"/>
+        </w:rPr>
+        <w:t xml:space="preserve"> VPD = e(s) – e(a)</w:t>
+      </w:r>
+    </w:p>
+    <w:p>
+      <w:pPr>
+        <w:rPr>
+          <w:b/>
+          <w:noProof/>
+          <w:sz w:val="28"/>
+          <w:szCs w:val="28"/>
+          <w:lang w:eastAsia="it-IT"/>
+        </w:rPr>
+      </w:pPr>
+    </w:p>
+    <w:p>
+      <w:pPr>
+        <w:rPr>
+          <w:b/>
+          <w:noProof/>
+          <w:sz w:val="28"/>
+          <w:szCs w:val="28"/>
+          <w:lang w:eastAsia="it-IT"/>
+        </w:rPr>
+      </w:pPr>
+    </w:p>
     <w:sectPr>
       <w:pgSz w:w="11906" w:h="16838"/>
       <w:pgMar w:top="1417" w:right="1134" w:bottom="1134" w:left="1134" w:header="708" w:footer="708" w:gutter="0"/>
@@ -2217,7 +3415,7 @@
   <w:abstractNum w:abstractNumId="3">
     <w:nsid w:val="0A494EF5"/>
     <w:multiLevelType w:val="hybridMultilevel"/>
-    <w:tmpl w:val="B9FC79D8"/>
+    <w:tmpl w:val="1BB8DCD2"/>
     <w:lvl w:ilvl="0" w:tplc="0410000F">
       <w:start w:val="1"/>
       <w:numFmt w:val="decimal"/>
@@ -2301,6 +3499,92 @@
     </w:lvl>
   </w:abstractNum>
   <w:abstractNum w:abstractNumId="4">
+    <w:nsid w:val="16CE7EE8"/>
+    <w:multiLevelType w:val="hybridMultilevel"/>
+    <w:tmpl w:val="C3C87AB8"/>
+    <w:lvl w:ilvl="0" w:tplc="0410000F">
+      <w:start w:val="1"/>
+      <w:numFmt w:val="decimal"/>
+      <w:lvlText w:val="%1."/>
+      <w:lvlJc w:val="left"/>
+      <w:pPr>
+        <w:ind w:left="720" w:hanging="360"/>
+      </w:pPr>
+    </w:lvl>
+    <w:lvl w:ilvl="1" w:tplc="04100019" w:tentative="1">
+      <w:start w:val="1"/>
+      <w:numFmt w:val="lowerLetter"/>
+      <w:lvlText w:val="%2."/>
+      <w:lvlJc w:val="left"/>
+      <w:pPr>
+        <w:ind w:left="1440" w:hanging="360"/>
+      </w:pPr>
+    </w:lvl>
+    <w:lvl w:ilvl="2" w:tplc="0410001B" w:tentative="1">
+      <w:start w:val="1"/>
+      <w:numFmt w:val="lowerRoman"/>
+      <w:lvlText w:val="%3."/>
+      <w:lvlJc w:val="right"/>
+      <w:pPr>
+        <w:ind w:left="2160" w:hanging="180"/>
+      </w:pPr>
+    </w:lvl>
+    <w:lvl w:ilvl="3" w:tplc="0410000F" w:tentative="1">
+      <w:start w:val="1"/>
+      <w:numFmt w:val="decimal"/>
+      <w:lvlText w:val="%4."/>
+      <w:lvlJc w:val="left"/>
+      <w:pPr>
+        <w:ind w:left="2880" w:hanging="360"/>
+      </w:pPr>
+    </w:lvl>
+    <w:lvl w:ilvl="4" w:tplc="04100019" w:tentative="1">
+      <w:start w:val="1"/>
+      <w:numFmt w:val="lowerLetter"/>
+      <w:lvlText w:val="%5."/>
+      <w:lvlJc w:val="left"/>
+      <w:pPr>
+        <w:ind w:left="3600" w:hanging="360"/>
+      </w:pPr>
+    </w:lvl>
+    <w:lvl w:ilvl="5" w:tplc="0410001B" w:tentative="1">
+      <w:start w:val="1"/>
+      <w:numFmt w:val="lowerRoman"/>
+      <w:lvlText w:val="%6."/>
+      <w:lvlJc w:val="right"/>
+      <w:pPr>
+        <w:ind w:left="4320" w:hanging="180"/>
+      </w:pPr>
+    </w:lvl>
+    <w:lvl w:ilvl="6" w:tplc="0410000F" w:tentative="1">
+      <w:start w:val="1"/>
+      <w:numFmt w:val="decimal"/>
+      <w:lvlText w:val="%7."/>
+      <w:lvlJc w:val="left"/>
+      <w:pPr>
+        <w:ind w:left="5040" w:hanging="360"/>
+      </w:pPr>
+    </w:lvl>
+    <w:lvl w:ilvl="7" w:tplc="04100019" w:tentative="1">
+      <w:start w:val="1"/>
+      <w:numFmt w:val="lowerLetter"/>
+      <w:lvlText w:val="%8."/>
+      <w:lvlJc w:val="left"/>
+      <w:pPr>
+        <w:ind w:left="5760" w:hanging="360"/>
+      </w:pPr>
+    </w:lvl>
+    <w:lvl w:ilvl="8" w:tplc="0410001B" w:tentative="1">
+      <w:start w:val="1"/>
+      <w:numFmt w:val="lowerRoman"/>
+      <w:lvlText w:val="%9."/>
+      <w:lvlJc w:val="right"/>
+      <w:pPr>
+        <w:ind w:left="6480" w:hanging="180"/>
+      </w:pPr>
+    </w:lvl>
+  </w:abstractNum>
+  <w:abstractNum w:abstractNumId="5">
     <w:nsid w:val="38E67C65"/>
     <w:multiLevelType w:val="hybridMultilevel"/>
     <w:tmpl w:val="EAA66012"/>
@@ -2386,7 +3670,7 @@
       </w:pPr>
     </w:lvl>
   </w:abstractNum>
-  <w:abstractNum w:abstractNumId="5">
+  <w:abstractNum w:abstractNumId="6">
     <w:nsid w:val="4E085ADC"/>
     <w:multiLevelType w:val="hybridMultilevel"/>
     <w:tmpl w:val="0E02BCA0"/>
@@ -2472,7 +3756,93 @@
       </w:pPr>
     </w:lvl>
   </w:abstractNum>
-  <w:abstractNum w:abstractNumId="6">
+  <w:abstractNum w:abstractNumId="7">
+    <w:nsid w:val="595A1491"/>
+    <w:multiLevelType w:val="hybridMultilevel"/>
+    <w:tmpl w:val="57BC3AC2"/>
+    <w:lvl w:ilvl="0" w:tplc="0410000F">
+      <w:start w:val="1"/>
+      <w:numFmt w:val="decimal"/>
+      <w:lvlText w:val="%1."/>
+      <w:lvlJc w:val="left"/>
+      <w:pPr>
+        <w:ind w:left="720" w:hanging="360"/>
+      </w:pPr>
+    </w:lvl>
+    <w:lvl w:ilvl="1" w:tplc="04100019">
+      <w:start w:val="1"/>
+      <w:numFmt w:val="lowerLetter"/>
+      <w:lvlText w:val="%2."/>
+      <w:lvlJc w:val="left"/>
+      <w:pPr>
+        <w:ind w:left="1440" w:hanging="360"/>
+      </w:pPr>
+    </w:lvl>
+    <w:lvl w:ilvl="2" w:tplc="0410001B">
+      <w:start w:val="1"/>
+      <w:numFmt w:val="lowerRoman"/>
+      <w:lvlText w:val="%3."/>
+      <w:lvlJc w:val="right"/>
+      <w:pPr>
+        <w:ind w:left="2160" w:hanging="180"/>
+      </w:pPr>
+    </w:lvl>
+    <w:lvl w:ilvl="3" w:tplc="0410000F" w:tentative="1">
+      <w:start w:val="1"/>
+      <w:numFmt w:val="decimal"/>
+      <w:lvlText w:val="%4."/>
+      <w:lvlJc w:val="left"/>
+      <w:pPr>
+        <w:ind w:left="2880" w:hanging="360"/>
+      </w:pPr>
+    </w:lvl>
+    <w:lvl w:ilvl="4" w:tplc="04100019" w:tentative="1">
+      <w:start w:val="1"/>
+      <w:numFmt w:val="lowerLetter"/>
+      <w:lvlText w:val="%5."/>
+      <w:lvlJc w:val="left"/>
+      <w:pPr>
+        <w:ind w:left="3600" w:hanging="360"/>
+      </w:pPr>
+    </w:lvl>
+    <w:lvl w:ilvl="5" w:tplc="0410001B" w:tentative="1">
+      <w:start w:val="1"/>
+      <w:numFmt w:val="lowerRoman"/>
+      <w:lvlText w:val="%6."/>
+      <w:lvlJc w:val="right"/>
+      <w:pPr>
+        <w:ind w:left="4320" w:hanging="180"/>
+      </w:pPr>
+    </w:lvl>
+    <w:lvl w:ilvl="6" w:tplc="0410000F" w:tentative="1">
+      <w:start w:val="1"/>
+      <w:numFmt w:val="decimal"/>
+      <w:lvlText w:val="%7."/>
+      <w:lvlJc w:val="left"/>
+      <w:pPr>
+        <w:ind w:left="5040" w:hanging="360"/>
+      </w:pPr>
+    </w:lvl>
+    <w:lvl w:ilvl="7" w:tplc="04100019" w:tentative="1">
+      <w:start w:val="1"/>
+      <w:numFmt w:val="lowerLetter"/>
+      <w:lvlText w:val="%8."/>
+      <w:lvlJc w:val="left"/>
+      <w:pPr>
+        <w:ind w:left="5760" w:hanging="360"/>
+      </w:pPr>
+    </w:lvl>
+    <w:lvl w:ilvl="8" w:tplc="0410001B" w:tentative="1">
+      <w:start w:val="1"/>
+      <w:numFmt w:val="lowerRoman"/>
+      <w:lvlText w:val="%9."/>
+      <w:lvlJc w:val="right"/>
+      <w:pPr>
+        <w:ind w:left="6480" w:hanging="180"/>
+      </w:pPr>
+    </w:lvl>
+  </w:abstractNum>
+  <w:abstractNum w:abstractNumId="8">
     <w:nsid w:val="6B266896"/>
     <w:multiLevelType w:val="hybridMultilevel"/>
     <w:tmpl w:val="A1E6A71C"/>
@@ -2583,6 +3953,178 @@
       <w:rPr>
         <w:rFonts w:ascii="Wingdings" w:hAnsi="Wingdings" w:hint="default"/>
       </w:rPr>
+    </w:lvl>
+  </w:abstractNum>
+  <w:abstractNum w:abstractNumId="9">
+    <w:nsid w:val="78732AB6"/>
+    <w:multiLevelType w:val="hybridMultilevel"/>
+    <w:tmpl w:val="6E16B83A"/>
+    <w:lvl w:ilvl="0" w:tplc="0410001B">
+      <w:start w:val="1"/>
+      <w:numFmt w:val="lowerRoman"/>
+      <w:lvlText w:val="%1."/>
+      <w:lvlJc w:val="right"/>
+      <w:pPr>
+        <w:ind w:left="2340" w:hanging="360"/>
+      </w:pPr>
+    </w:lvl>
+    <w:lvl w:ilvl="1" w:tplc="04100019" w:tentative="1">
+      <w:start w:val="1"/>
+      <w:numFmt w:val="lowerLetter"/>
+      <w:lvlText w:val="%2."/>
+      <w:lvlJc w:val="left"/>
+      <w:pPr>
+        <w:ind w:left="3060" w:hanging="360"/>
+      </w:pPr>
+    </w:lvl>
+    <w:lvl w:ilvl="2" w:tplc="0410001B" w:tentative="1">
+      <w:start w:val="1"/>
+      <w:numFmt w:val="lowerRoman"/>
+      <w:lvlText w:val="%3."/>
+      <w:lvlJc w:val="right"/>
+      <w:pPr>
+        <w:ind w:left="3780" w:hanging="180"/>
+      </w:pPr>
+    </w:lvl>
+    <w:lvl w:ilvl="3" w:tplc="0410000F" w:tentative="1">
+      <w:start w:val="1"/>
+      <w:numFmt w:val="decimal"/>
+      <w:lvlText w:val="%4."/>
+      <w:lvlJc w:val="left"/>
+      <w:pPr>
+        <w:ind w:left="4500" w:hanging="360"/>
+      </w:pPr>
+    </w:lvl>
+    <w:lvl w:ilvl="4" w:tplc="04100019" w:tentative="1">
+      <w:start w:val="1"/>
+      <w:numFmt w:val="lowerLetter"/>
+      <w:lvlText w:val="%5."/>
+      <w:lvlJc w:val="left"/>
+      <w:pPr>
+        <w:ind w:left="5220" w:hanging="360"/>
+      </w:pPr>
+    </w:lvl>
+    <w:lvl w:ilvl="5" w:tplc="0410001B" w:tentative="1">
+      <w:start w:val="1"/>
+      <w:numFmt w:val="lowerRoman"/>
+      <w:lvlText w:val="%6."/>
+      <w:lvlJc w:val="right"/>
+      <w:pPr>
+        <w:ind w:left="5940" w:hanging="180"/>
+      </w:pPr>
+    </w:lvl>
+    <w:lvl w:ilvl="6" w:tplc="0410000F" w:tentative="1">
+      <w:start w:val="1"/>
+      <w:numFmt w:val="decimal"/>
+      <w:lvlText w:val="%7."/>
+      <w:lvlJc w:val="left"/>
+      <w:pPr>
+        <w:ind w:left="6660" w:hanging="360"/>
+      </w:pPr>
+    </w:lvl>
+    <w:lvl w:ilvl="7" w:tplc="04100019" w:tentative="1">
+      <w:start w:val="1"/>
+      <w:numFmt w:val="lowerLetter"/>
+      <w:lvlText w:val="%8."/>
+      <w:lvlJc w:val="left"/>
+      <w:pPr>
+        <w:ind w:left="7380" w:hanging="360"/>
+      </w:pPr>
+    </w:lvl>
+    <w:lvl w:ilvl="8" w:tplc="0410001B" w:tentative="1">
+      <w:start w:val="1"/>
+      <w:numFmt w:val="lowerRoman"/>
+      <w:lvlText w:val="%9."/>
+      <w:lvlJc w:val="right"/>
+      <w:pPr>
+        <w:ind w:left="8100" w:hanging="180"/>
+      </w:pPr>
+    </w:lvl>
+  </w:abstractNum>
+  <w:abstractNum w:abstractNumId="10">
+    <w:nsid w:val="790507BC"/>
+    <w:multiLevelType w:val="hybridMultilevel"/>
+    <w:tmpl w:val="DD742EFC"/>
+    <w:lvl w:ilvl="0" w:tplc="0410000F">
+      <w:start w:val="1"/>
+      <w:numFmt w:val="decimal"/>
+      <w:lvlText w:val="%1."/>
+      <w:lvlJc w:val="left"/>
+      <w:pPr>
+        <w:ind w:left="720" w:hanging="360"/>
+      </w:pPr>
+    </w:lvl>
+    <w:lvl w:ilvl="1" w:tplc="04100019">
+      <w:start w:val="1"/>
+      <w:numFmt w:val="lowerLetter"/>
+      <w:lvlText w:val="%2."/>
+      <w:lvlJc w:val="left"/>
+      <w:pPr>
+        <w:ind w:left="1440" w:hanging="360"/>
+      </w:pPr>
+    </w:lvl>
+    <w:lvl w:ilvl="2" w:tplc="0410001B">
+      <w:start w:val="1"/>
+      <w:numFmt w:val="lowerRoman"/>
+      <w:lvlText w:val="%3."/>
+      <w:lvlJc w:val="right"/>
+      <w:pPr>
+        <w:ind w:left="2160" w:hanging="180"/>
+      </w:pPr>
+    </w:lvl>
+    <w:lvl w:ilvl="3" w:tplc="0410000F" w:tentative="1">
+      <w:start w:val="1"/>
+      <w:numFmt w:val="decimal"/>
+      <w:lvlText w:val="%4."/>
+      <w:lvlJc w:val="left"/>
+      <w:pPr>
+        <w:ind w:left="2880" w:hanging="360"/>
+      </w:pPr>
+    </w:lvl>
+    <w:lvl w:ilvl="4" w:tplc="04100019" w:tentative="1">
+      <w:start w:val="1"/>
+      <w:numFmt w:val="lowerLetter"/>
+      <w:lvlText w:val="%5."/>
+      <w:lvlJc w:val="left"/>
+      <w:pPr>
+        <w:ind w:left="3600" w:hanging="360"/>
+      </w:pPr>
+    </w:lvl>
+    <w:lvl w:ilvl="5" w:tplc="0410001B" w:tentative="1">
+      <w:start w:val="1"/>
+      <w:numFmt w:val="lowerRoman"/>
+      <w:lvlText w:val="%6."/>
+      <w:lvlJc w:val="right"/>
+      <w:pPr>
+        <w:ind w:left="4320" w:hanging="180"/>
+      </w:pPr>
+    </w:lvl>
+    <w:lvl w:ilvl="6" w:tplc="0410000F" w:tentative="1">
+      <w:start w:val="1"/>
+      <w:numFmt w:val="decimal"/>
+      <w:lvlText w:val="%7."/>
+      <w:lvlJc w:val="left"/>
+      <w:pPr>
+        <w:ind w:left="5040" w:hanging="360"/>
+      </w:pPr>
+    </w:lvl>
+    <w:lvl w:ilvl="7" w:tplc="04100019" w:tentative="1">
+      <w:start w:val="1"/>
+      <w:numFmt w:val="lowerLetter"/>
+      <w:lvlText w:val="%8."/>
+      <w:lvlJc w:val="left"/>
+      <w:pPr>
+        <w:ind w:left="5760" w:hanging="360"/>
+      </w:pPr>
+    </w:lvl>
+    <w:lvl w:ilvl="8" w:tplc="0410001B" w:tentative="1">
+      <w:start w:val="1"/>
+      <w:numFmt w:val="lowerRoman"/>
+      <w:lvlText w:val="%9."/>
+      <w:lvlJc w:val="right"/>
+      <w:pPr>
+        <w:ind w:left="6480" w:hanging="180"/>
+      </w:pPr>
     </w:lvl>
   </w:abstractNum>
   <w:num w:numId="1">
@@ -2592,7 +4134,7 @@
     <w:abstractNumId w:val="0"/>
   </w:num>
   <w:num w:numId="3">
-    <w:abstractNumId w:val="6"/>
+    <w:abstractNumId w:val="8"/>
   </w:num>
   <w:num w:numId="4">
     <w:abstractNumId w:val="2"/>
@@ -2601,16 +4143,28 @@
     <w:abstractNumId w:val="3"/>
   </w:num>
   <w:num w:numId="6">
-    <w:abstractNumId w:val="5"/>
+    <w:abstractNumId w:val="6"/>
   </w:num>
   <w:num w:numId="7">
     <w:abstractNumId w:val="1"/>
   </w:num>
   <w:num w:numId="8">
-    <w:abstractNumId w:val="4"/>
+    <w:abstractNumId w:val="5"/>
   </w:num>
   <w:num w:numId="9">
     <w:abstractNumId w:val="0"/>
+  </w:num>
+  <w:num w:numId="10">
+    <w:abstractNumId w:val="7"/>
+  </w:num>
+  <w:num w:numId="11">
+    <w:abstractNumId w:val="10"/>
+  </w:num>
+  <w:num w:numId="12">
+    <w:abstractNumId w:val="4"/>
+  </w:num>
+  <w:num w:numId="13">
+    <w:abstractNumId w:val="9"/>
   </w:num>
 </w:numbering>
 </file>
@@ -3390,7 +4944,7 @@
 </file>
 
 <file path=customXml/itemProps1.xml><?xml version="1.0" encoding="utf-8"?>
-<ds:datastoreItem xmlns:ds="http://schemas.openxmlformats.org/officeDocument/2006/customXml" ds:itemID="{5CA8460F-2689-4096-A5E8-809BC5581386}">
+<ds:datastoreItem xmlns:ds="http://schemas.openxmlformats.org/officeDocument/2006/customXml" ds:itemID="{51B0732A-5C78-4048-8660-88DE371F718A}">
   <ds:schemaRefs>
     <ds:schemaRef ds:uri="http://schemas.openxmlformats.org/officeDocument/2006/bibliography"/>
   </ds:schemaRefs>

</xml_diff>